<commit_message>
finished code for fig 3, update fig 1
</commit_message>
<xml_diff>
--- a/abxD01_analysis.docx
+++ b/abxD01_analysis.docx
@@ -12806,7 +12806,16 @@
         </w:numPr>
       </w:pPr>
       <w:r>
-        <w:t xml:space="preserve">change the "0" to be min o 0.001 instead</w:t>
+        <w:t xml:space="preserve">change the "0" to be min of 0.001 instead of 0.0001 relabund --</w:t>
+      </w:r>
+      <w:r>
+        <w:t xml:space="preserve"> </w:t>
+      </w:r>
+      <w:r>
+        <w:rPr>
+          <w:b/>
+        </w:rPr>
+        <w:t xml:space="preserve">completed 11/20/14, just make sure future files are changed for other graphs using the "abxD01.barcharts.xOTU.test.r"</w:t>
       </w:r>
     </w:p>
     <w:p>
@@ -12818,7 +12827,16 @@
         </w:numPr>
       </w:pPr>
       <w:r>
-        <w:t xml:space="preserve">add the 1/2 dashed lines</w:t>
+        <w:t xml:space="preserve">add the 1/2 dashed lines --</w:t>
+      </w:r>
+      <w:r>
+        <w:t xml:space="preserve"> </w:t>
+      </w:r>
+      <w:r>
+        <w:rPr>
+          <w:b/>
+        </w:rPr>
+        <w:t xml:space="preserve">completed 11/20/14</w:t>
       </w:r>
     </w:p>
     <w:p>
@@ -20818,7 +20836,7 @@
 <file path=word/numbering.xml><?xml version="1.0" encoding="utf-8"?>
 <w:numbering xmlns:w="http://schemas.openxmlformats.org/wordprocessingml/2006/main">
   <w:abstractNum w:abstractNumId="0">
-    <w:nsid w:val="12144616"/>
+    <w:nsid w:val="62498959"/>
     <w:multiLevelType w:val="multilevel"/>
     <w:lvl w:ilvl="0">
       <w:numFmt w:val="bullet"/>
@@ -20899,7 +20917,7 @@
     </w:lvl>
   </w:abstractNum>
   <w:abstractNum w:abstractNumId="2">
-    <w:nsid w:val="9d698ba7"/>
+    <w:nsid w:val="73b444cb"/>
     <w:multiLevelType w:val="multilevel"/>
     <w:lvl w:ilvl="0">
       <w:numFmt w:val="bullet"/>
@@ -20980,7 +20998,7 @@
     </w:lvl>
   </w:abstractNum>
   <w:abstractNum w:abstractNumId="3">
-    <w:nsid w:val="1cd6f450"/>
+    <w:nsid w:val="28784cfb"/>
     <w:multiLevelType w:val="multilevel"/>
     <w:lvl w:ilvl="0">
       <w:start w:val="1"/>

</xml_diff>